<commit_message>
update summary for T1w outliers
followed up on participants we flagged from T1w MRIQC output and made notes about them in the document (in red)
</commit_message>
<xml_diff>
--- a/preprocessing /MRIQC/MRIQCsummary.docx
+++ b/preprocessing /MRIQC/MRIQCsummary.docx
@@ -27,8 +27,6 @@
           <w:bCs/>
         </w:rPr>
       </w:pPr>
-      <w:bookmarkStart w:id="0" w:name="_GoBack"/>
-      <w:bookmarkEnd w:id="0"/>
       <w:r>
         <w:rPr>
           <w:rFonts w:ascii="Times New Roman" w:eastAsia="Times New Roman" w:hAnsi="Times New Roman" w:cs="Times New Roman"/>
@@ -62,6 +60,25 @@
           <w:bCs/>
         </w:rPr>
         <w:t>Notes from meeting with PSH 4/26/21</w:t>
+      </w:r>
+    </w:p>
+    <w:p>
+      <w:pPr>
+        <w:rPr>
+          <w:rFonts w:ascii="Times New Roman" w:eastAsia="Times New Roman" w:hAnsi="Times New Roman" w:cs="Times New Roman"/>
+          <w:b/>
+          <w:bCs/>
+          <w:color w:val="FF0000"/>
+        </w:rPr>
+      </w:pPr>
+      <w:r>
+        <w:rPr>
+          <w:rFonts w:ascii="Times New Roman" w:eastAsia="Times New Roman" w:hAnsi="Times New Roman" w:cs="Times New Roman"/>
+          <w:b/>
+          <w:bCs/>
+          <w:color w:val="FF0000"/>
+        </w:rPr>
+        <w:t>Follow up in red</w:t>
       </w:r>
     </w:p>
     <w:p>
@@ -166,18 +183,20 @@
       <w:pPr>
         <w:pStyle w:val="ListParagraph"/>
         <w:numPr>
-          <w:ilvl w:val="0"/>
+          <w:ilvl w:val="1"/>
           <w:numId w:val="1"/>
         </w:numPr>
         <w:rPr>
           <w:rFonts w:ascii="Times New Roman" w:eastAsia="Times New Roman" w:hAnsi="Times New Roman" w:cs="Times New Roman"/>
-        </w:rPr>
-      </w:pPr>
-      <w:r>
-        <w:rPr>
-          <w:rFonts w:ascii="Times New Roman" w:eastAsia="Times New Roman" w:hAnsi="Times New Roman" w:cs="Times New Roman"/>
-        </w:rPr>
-        <w:t>Q1: subs 32 and 51. Look for high intensity artifacts/ghosting/bright spots on T1w</w:t>
+          <w:color w:val="FF0000"/>
+        </w:rPr>
+      </w:pPr>
+      <w:r>
+        <w:rPr>
+          <w:rFonts w:ascii="Times New Roman" w:eastAsia="Times New Roman" w:hAnsi="Times New Roman" w:cs="Times New Roman"/>
+          <w:color w:val="FF0000"/>
+        </w:rPr>
+        <w:t>HRB did not see anything obvious here</w:t>
       </w:r>
     </w:p>
     <w:p>
@@ -195,21 +214,27 @@
         <w:rPr>
           <w:rFonts w:ascii="Times New Roman" w:eastAsia="Times New Roman" w:hAnsi="Times New Roman" w:cs="Times New Roman"/>
         </w:rPr>
-        <w:t xml:space="preserve">FWHM: sub 46 high on </w:t>
-      </w:r>
-      <w:proofErr w:type="spellStart"/>
-      <w:r>
-        <w:rPr>
-          <w:rFonts w:ascii="Times New Roman" w:eastAsia="Times New Roman" w:hAnsi="Times New Roman" w:cs="Times New Roman"/>
-        </w:rPr>
-        <w:t>avg</w:t>
-      </w:r>
-      <w:proofErr w:type="spellEnd"/>
-      <w:r>
-        <w:rPr>
-          <w:rFonts w:ascii="Times New Roman" w:eastAsia="Times New Roman" w:hAnsi="Times New Roman" w:cs="Times New Roman"/>
-        </w:rPr>
-        <w:t xml:space="preserve">, x and z; visually inspect T1w and compare with someone at the bottom (e.g. sub 17) to see if there are any obvious smoothing effects/differences here. </w:t>
+        <w:t>Q1: subs 32 and 51. Look for high intensity artifacts/ghosting/bright spots on T1w</w:t>
+      </w:r>
+    </w:p>
+    <w:p>
+      <w:pPr>
+        <w:pStyle w:val="ListParagraph"/>
+        <w:numPr>
+          <w:ilvl w:val="1"/>
+          <w:numId w:val="1"/>
+        </w:numPr>
+        <w:rPr>
+          <w:rFonts w:ascii="Times New Roman" w:eastAsia="Times New Roman" w:hAnsi="Times New Roman" w:cs="Times New Roman"/>
+          <w:color w:val="FF0000"/>
+        </w:rPr>
+      </w:pPr>
+      <w:r>
+        <w:rPr>
+          <w:rFonts w:ascii="Times New Roman" w:eastAsia="Times New Roman" w:hAnsi="Times New Roman" w:cs="Times New Roman"/>
+          <w:color w:val="FF0000"/>
+        </w:rPr>
+        <w:t>HRB did not see anything obvious</w:t>
       </w:r>
     </w:p>
     <w:p>
@@ -227,7 +252,41 @@
         <w:rPr>
           <w:rFonts w:ascii="Times New Roman" w:eastAsia="Times New Roman" w:hAnsi="Times New Roman" w:cs="Times New Roman"/>
         </w:rPr>
-        <w:t>FBER: keep in back of mind as we move forward since there is bimodality here.</w:t>
+        <w:t xml:space="preserve">FWHM: sub 46 high on </w:t>
+      </w:r>
+      <w:proofErr w:type="spellStart"/>
+      <w:r>
+        <w:rPr>
+          <w:rFonts w:ascii="Times New Roman" w:eastAsia="Times New Roman" w:hAnsi="Times New Roman" w:cs="Times New Roman"/>
+        </w:rPr>
+        <w:t>avg</w:t>
+      </w:r>
+      <w:proofErr w:type="spellEnd"/>
+      <w:r>
+        <w:rPr>
+          <w:rFonts w:ascii="Times New Roman" w:eastAsia="Times New Roman" w:hAnsi="Times New Roman" w:cs="Times New Roman"/>
+        </w:rPr>
+        <w:t xml:space="preserve">, x and z; visually inspect T1w and compare with someone at the bottom (e.g. sub 17) to see if there are any obvious smoothing effects/differences here. </w:t>
+      </w:r>
+    </w:p>
+    <w:p>
+      <w:pPr>
+        <w:pStyle w:val="ListParagraph"/>
+        <w:numPr>
+          <w:ilvl w:val="1"/>
+          <w:numId w:val="1"/>
+        </w:numPr>
+        <w:rPr>
+          <w:rFonts w:ascii="Times New Roman" w:eastAsia="Times New Roman" w:hAnsi="Times New Roman" w:cs="Times New Roman"/>
+          <w:color w:val="FF0000"/>
+        </w:rPr>
+      </w:pPr>
+      <w:r>
+        <w:rPr>
+          <w:rFonts w:ascii="Times New Roman" w:eastAsia="Times New Roman" w:hAnsi="Times New Roman" w:cs="Times New Roman"/>
+          <w:color w:val="FF0000"/>
+        </w:rPr>
+        <w:t>Could the difference be due to head size/shape? Sub-046 has a relatively large/circular head shape compared to some others. Checked in with PSH about this 5/21/21 on slack.</w:t>
       </w:r>
     </w:p>
     <w:p>
@@ -245,21 +304,7 @@
         <w:rPr>
           <w:rFonts w:ascii="Times New Roman" w:eastAsia="Times New Roman" w:hAnsi="Times New Roman" w:cs="Times New Roman"/>
         </w:rPr>
-        <w:t xml:space="preserve">WM2MAX: Suggested range is around [.6 - .8], but we </w:t>
-      </w:r>
-      <w:proofErr w:type="gramStart"/>
-      <w:r>
-        <w:rPr>
-          <w:rFonts w:ascii="Times New Roman" w:eastAsia="Times New Roman" w:hAnsi="Times New Roman" w:cs="Times New Roman"/>
-        </w:rPr>
-        <w:t>are[</w:t>
-      </w:r>
-      <w:proofErr w:type="gramEnd"/>
-      <w:r>
-        <w:rPr>
-          <w:rFonts w:ascii="Times New Roman" w:eastAsia="Times New Roman" w:hAnsi="Times New Roman" w:cs="Times New Roman"/>
-        </w:rPr>
-        <w:t>.46 - .7]. Given that we aren’t doing a lot of stuff with white matter, this shouldn’t be an issue, but keep in mind.</w:t>
+        <w:t>FBER: keep in back of mind as we move forward since there is bimodality here.</w:t>
       </w:r>
     </w:p>
     <w:p>
@@ -277,7 +322,21 @@
         <w:rPr>
           <w:rFonts w:ascii="Times New Roman" w:eastAsia="Times New Roman" w:hAnsi="Times New Roman" w:cs="Times New Roman"/>
         </w:rPr>
-        <w:t>CJV: sub 20 outlier</w:t>
+        <w:t xml:space="preserve">WM2MAX: Suggested range is around [.6 - .8], but we </w:t>
+      </w:r>
+      <w:proofErr w:type="gramStart"/>
+      <w:r>
+        <w:rPr>
+          <w:rFonts w:ascii="Times New Roman" w:eastAsia="Times New Roman" w:hAnsi="Times New Roman" w:cs="Times New Roman"/>
+        </w:rPr>
+        <w:t>are[</w:t>
+      </w:r>
+      <w:proofErr w:type="gramEnd"/>
+      <w:r>
+        <w:rPr>
+          <w:rFonts w:ascii="Times New Roman" w:eastAsia="Times New Roman" w:hAnsi="Times New Roman" w:cs="Times New Roman"/>
+        </w:rPr>
+        <w:t>.46 - .7]. Given that we aren’t doing a lot of stuff with white matter, this shouldn’t be an issue, but keep in mind.</w:t>
       </w:r>
     </w:p>
     <w:p>
@@ -291,13 +350,30 @@
           <w:rFonts w:ascii="Times New Roman" w:eastAsia="Times New Roman" w:hAnsi="Times New Roman" w:cs="Times New Roman"/>
         </w:rPr>
       </w:pPr>
-    </w:p>
-    <w:p>
-      <w:pPr>
-        <w:rPr>
-          <w:rFonts w:ascii="Times New Roman" w:eastAsia="Times New Roman" w:hAnsi="Times New Roman" w:cs="Times New Roman"/>
-        </w:rPr>
-      </w:pPr>
+      <w:r>
+        <w:rPr>
+          <w:rFonts w:ascii="Times New Roman" w:eastAsia="Times New Roman" w:hAnsi="Times New Roman" w:cs="Times New Roman"/>
+        </w:rPr>
+        <w:t>CJV: sub 20 outlier</w:t>
+      </w:r>
+    </w:p>
+    <w:p>
+      <w:pPr>
+        <w:ind w:left="360"/>
+        <w:rPr>
+          <w:rFonts w:ascii="Times New Roman" w:eastAsia="Times New Roman" w:hAnsi="Times New Roman" w:cs="Times New Roman"/>
+        </w:rPr>
+      </w:pPr>
+    </w:p>
+    <w:p>
+      <w:pPr>
+        <w:ind w:left="360"/>
+        <w:rPr>
+          <w:rFonts w:ascii="Times New Roman" w:eastAsia="Times New Roman" w:hAnsi="Times New Roman" w:cs="Times New Roman"/>
+        </w:rPr>
+      </w:pPr>
+      <w:bookmarkStart w:id="0" w:name="_GoBack"/>
+      <w:bookmarkEnd w:id="0"/>
     </w:p>
     <w:p>
       <w:pPr>
@@ -578,7 +654,7 @@
         <w:rFonts w:ascii="Symbol" w:hAnsi="Symbol" w:hint="default"/>
       </w:rPr>
     </w:lvl>
-    <w:lvl w:ilvl="1" w:tplc="04090003" w:tentative="1">
+    <w:lvl w:ilvl="1" w:tplc="04090003">
       <w:start w:val="1"/>
       <w:numFmt w:val="bullet"/>
       <w:lvlText w:val="o"/>

</xml_diff>